<commit_message>
General questions document updated
</commit_message>
<xml_diff>
--- a/Notes/GMSE_general_questions.docx
+++ b/Notes/GMSE_general_questions.docx
@@ -70,12 +70,7 @@
         </w:numPr>
       </w:pPr>
       <w:r>
-        <w:t>How might I make the resources trees?  Would having an individual resource as an individual tree just make the number of resources unnecessarily massive (never mind trying to estimate the number of individual trees on a landscape)? Presumably I would want an individual resource unit to represent some unit of forest cover (e.g. hectare). Then if I assumed say, that a la</w:t>
-      </w:r>
-      <w:bookmarkStart w:id="0" w:name="_GoBack"/>
-      <w:bookmarkEnd w:id="0"/>
-      <w:r>
-        <w:t>ndscape cell was 2ha x 2ha then the maximum number of resources for a cell could be 4 (</w:t>
+        <w:t>How might I make the resources trees?  Would having an individual resource as an individual tree just make the number of resources unnecessarily massive (never mind trying to estimate the number of individual trees on a landscape)? Presumably I would want an individual resource unit to represent some unit of forest cover (e.g. hectare). Then if I assumed say, that a landscape cell was 2ha x 2ha then the maximum number of resources for a cell could be 4 (</w:t>
       </w:r>
       <w:proofErr w:type="spellStart"/>
       <w:r>
@@ -181,6 +176,43 @@
     </w:p>
     <w:p>
       <w:pPr>
+        <w:pStyle w:val="ListParagraph"/>
+        <w:numPr>
+          <w:ilvl w:val="0"/>
+          <w:numId w:val="2"/>
+        </w:numPr>
+      </w:pPr>
+      <w:bookmarkStart w:id="0" w:name="_GoBack"/>
+      <w:r>
+        <w:t>How would we set the resource target for the manager to reflect the fact that users are allowed to clear forest inside their land?  Would we set the target to be the number of cells in the landscape minus the number of cells under tenure?  i.e. the manager aims to keep all cells outside tenured land forested</w:t>
+      </w:r>
+    </w:p>
+    <w:bookmarkEnd w:id="0"/>
+    <w:p>
+      <w:pPr>
+        <w:pStyle w:val="ListParagraph"/>
+        <w:numPr>
+          <w:ilvl w:val="0"/>
+          <w:numId w:val="2"/>
+        </w:numPr>
+      </w:pPr>
+      <w:r>
+        <w:t xml:space="preserve">I </w:t>
+      </w:r>
+      <w:proofErr w:type="spellStart"/>
+      <w:r>
+        <w:t>land_ownership</w:t>
+      </w:r>
+      <w:proofErr w:type="spellEnd"/>
+      <w:r>
+        <w:t xml:space="preserve"> is TRUE, then how do we allow the users to</w:t>
+      </w:r>
+      <w:r>
+        <w:t xml:space="preserve"> clear forest outside their land once all their tenured land is cleared? Is this even possible? </w:t>
+      </w:r>
+    </w:p>
+    <w:p>
+      <w:pPr>
         <w:rPr>
           <w:b/>
         </w:rPr>
@@ -246,6 +278,7 @@
         </w:numPr>
       </w:pPr>
       <w:r>
+        <w:lastRenderedPageBreak/>
         <w:t xml:space="preserve">Individual costs for the actions of each agent can be set for each user in </w:t>
       </w:r>
       <w:proofErr w:type="spellStart"/>
@@ -1283,6 +1316,7 @@
   <w:style w:type="character" w:default="1" w:styleId="DefaultParagraphFont">
     <w:name w:val="Default Paragraph Font"/>
     <w:uiPriority w:val="1"/>
+    <w:semiHidden/>
     <w:unhideWhenUsed/>
   </w:style>
   <w:style w:type="table" w:default="1" w:styleId="TableNormal">

</xml_diff>

<commit_message>
GMSE general questions doc
</commit_message>
<xml_diff>
--- a/Notes/GMSE_general_questions.docx
+++ b/Notes/GMSE_general_questions.docx
@@ -8,6 +8,8 @@
           <w:b/>
         </w:rPr>
       </w:pPr>
+      <w:bookmarkStart w:id="0" w:name="_GoBack"/>
+      <w:bookmarkEnd w:id="0"/>
       <w:r>
         <w:rPr>
           <w:b/>
@@ -458,13 +460,21 @@
     </w:p>
     <w:p>
       <w:r>
+        <w:t>How are the resources distributed in the landscape?  Is it random?  Can we control it so that they are distributed evenly?  Although perhaps we don’t want that?</w:t>
+      </w:r>
+    </w:p>
+    <w:p>
+      <w:r>
+        <w:t>What drives the variation in user actions in the first time step? Is this dependent on the number of resources the user happens to have on their cell at the beginning?</w:t>
+      </w:r>
+    </w:p>
+    <w:p>
+      <w:r>
         <w:t xml:space="preserve">If the cost of culling remains the same, and user/manager budgets remain the same, and the number of culling actions remain the same, and the number of </w:t>
       </w:r>
       <w:r>
         <w:t>resources</w:t>
       </w:r>
-      <w:bookmarkStart w:id="0" w:name="_GoBack"/>
-      <w:bookmarkEnd w:id="0"/>
       <w:r>
         <w:t xml:space="preserve"> culled is the same, how come the </w:t>
       </w:r>

</xml_diff>